<commit_message>
added in ml, missing svd
</commit_message>
<xml_diff>
--- a/ml/ML - eigendecomposition PCA .docx
+++ b/ml/ML - eigendecomposition PCA .docx
@@ -417,7 +417,7 @@
           <w:kern w:val="0"/>
           <w:sz w:val="26"/>
           <w:szCs w:val="26"/>
-          <w:lang w:eastAsia="it-IT"/>
+          <w:lang w:val="en-CA" w:eastAsia="it-IT"/>
           <w14:ligatures w14:val="none"/>
         </w:rPr>
         <w:t xml:space="preserve"> </w:t>
@@ -982,6 +982,7 @@
           <w:rFonts w:eastAsia="Times New Roman" w:cstheme="minorHAnsi"/>
           <w:b/>
           <w:bCs/>
+          <w:noProof/>
           <w:kern w:val="0"/>
           <w:sz w:val="24"/>
           <w:szCs w:val="24"/>
@@ -1362,6 +1363,7 @@
       <w:r>
         <w:rPr>
           <w:rFonts w:cstheme="minorHAnsi"/>
+          <w:noProof/>
           <w:sz w:val="24"/>
           <w:szCs w:val="24"/>
           <w:lang w:val="en-CA" w:eastAsia="it-IT"/>
@@ -1442,16 +1444,7 @@
           <w:szCs w:val="24"/>
           <w:lang w:val="en-CA"/>
         </w:rPr>
-        <w:t xml:space="preserve"> </w:t>
-      </w:r>
-      <w:r>
-        <w:rPr>
-          <w:rFonts w:cstheme="minorHAnsi"/>
-          <w:sz w:val="24"/>
-          <w:szCs w:val="24"/>
-          <w:lang w:val="en-CA"/>
-        </w:rPr>
-        <w:t>https://juanitorduz.github.io/the-spectral-theorem-for-matrices/</w:t>
+        <w:t xml:space="preserve"> https://juanitorduz.github.io/the-spectral-theorem-for-matrices/</w:t>
       </w:r>
     </w:p>
     <w:p>
@@ -1509,7 +1502,6 @@
         </w:rPr>
         <w:t xml:space="preserve">the least amount of </w:t>
       </w:r>
-      <w:proofErr w:type="gramStart"/>
       <w:r>
         <w:rPr>
           <w:rFonts w:cstheme="minorHAnsi"/>
@@ -1521,7 +1513,6 @@
         </w:rPr>
         <w:t>dimensions</w:t>
       </w:r>
-      <w:proofErr w:type="gramEnd"/>
     </w:p>
     <w:p>
       <w:pPr>
@@ -1850,6 +1841,67 @@
       </w:pPr>
       <w:r>
         <w:rPr>
+          <w:noProof/>
+        </w:rPr>
+        <w:drawing>
+          <wp:anchor distT="0" distB="0" distL="114300" distR="114300" simplePos="0" relativeHeight="251662336" behindDoc="0" locked="0" layoutInCell="1" allowOverlap="1" wp14:anchorId="2D7E56CF" wp14:editId="2921DBC6">
+            <wp:simplePos x="0" y="0"/>
+            <wp:positionH relativeFrom="column">
+              <wp:posOffset>3547110</wp:posOffset>
+            </wp:positionH>
+            <wp:positionV relativeFrom="paragraph">
+              <wp:posOffset>9525</wp:posOffset>
+            </wp:positionV>
+            <wp:extent cx="2862695" cy="2171700"/>
+            <wp:effectExtent l="0" t="0" r="0" b="0"/>
+            <wp:wrapSquare wrapText="bothSides"/>
+            <wp:docPr id="2" name="Picture 2" descr="Covariance"/>
+            <wp:cNvGraphicFramePr>
+              <a:graphicFrameLocks xmlns:a="http://schemas.openxmlformats.org/drawingml/2006/main" noChangeAspect="1"/>
+            </wp:cNvGraphicFramePr>
+            <a:graphic xmlns:a="http://schemas.openxmlformats.org/drawingml/2006/main">
+              <a:graphicData uri="http://schemas.openxmlformats.org/drawingml/2006/picture">
+                <pic:pic xmlns:pic="http://schemas.openxmlformats.org/drawingml/2006/picture">
+                  <pic:nvPicPr>
+                    <pic:cNvPr id="0" name="Picture 1" descr="Covariance"/>
+                    <pic:cNvPicPr>
+                      <a:picLocks noChangeAspect="1" noChangeArrowheads="1"/>
+                    </pic:cNvPicPr>
+                  </pic:nvPicPr>
+                  <pic:blipFill>
+                    <a:blip r:embed="rId11">
+                      <a:extLst>
+                        <a:ext uri="{28A0092B-C50C-407E-A947-70E740481C1C}">
+                          <a14:useLocalDpi xmlns:a14="http://schemas.microsoft.com/office/drawing/2010/main" val="0"/>
+                        </a:ext>
+                      </a:extLst>
+                    </a:blip>
+                    <a:srcRect/>
+                    <a:stretch>
+                      <a:fillRect/>
+                    </a:stretch>
+                  </pic:blipFill>
+                  <pic:spPr bwMode="auto">
+                    <a:xfrm>
+                      <a:off x="0" y="0"/>
+                      <a:ext cx="2862695" cy="2171700"/>
+                    </a:xfrm>
+                    <a:prstGeom prst="rect">
+                      <a:avLst/>
+                    </a:prstGeom>
+                    <a:noFill/>
+                    <a:ln>
+                      <a:noFill/>
+                    </a:ln>
+                  </pic:spPr>
+                </pic:pic>
+              </a:graphicData>
+            </a:graphic>
+          </wp:anchor>
+        </w:drawing>
+      </w:r>
+      <w:r>
+        <w:rPr>
           <w:rFonts w:cstheme="minorHAnsi"/>
           <w:sz w:val="24"/>
           <w:szCs w:val="24"/>
@@ -1858,7 +1910,7 @@
         </w:rPr>
         <w:t>The </w:t>
       </w:r>
-      <w:hyperlink r:id="rId11" w:tgtFrame="_blank" w:tooltip="covariance matrix" w:history="1">
+      <w:hyperlink r:id="rId12" w:tgtFrame="_blank" w:tooltip="covariance matrix" w:history="1">
         <w:r>
           <w:rPr>
             <w:rStyle w:val="Hyperlink"/>
@@ -1945,17 +1997,18 @@
           <w:rFonts w:cstheme="minorHAnsi"/>
           <w:sz w:val="24"/>
           <w:szCs w:val="24"/>
-          <w:lang w:val="en-CA"/>
-        </w:rPr>
-      </w:pPr>
-      <w:r>
-        <w:rPr>
-          <w:rFonts w:cstheme="minorHAnsi"/>
-          <w:sz w:val="24"/>
-          <w:szCs w:val="24"/>
           <w:shd w:val="clear" w:color="auto" w:fill="FFFFFF"/>
           <w:lang w:val="en-CA"/>
         </w:rPr>
+      </w:pPr>
+      <w:r>
+        <w:rPr>
+          <w:rFonts w:cstheme="minorHAnsi"/>
+          <w:sz w:val="24"/>
+          <w:szCs w:val="24"/>
+          <w:shd w:val="clear" w:color="auto" w:fill="FFFFFF"/>
+          <w:lang w:val="en-CA"/>
+        </w:rPr>
         <w:t>The strength and direction of the linear connection between two variables can be determined using the correlation coefficient, a standardized measure of correlation with a range of -1 to 1</w:t>
       </w:r>
       <w:r>
@@ -1982,6 +2035,7 @@
       <w:r>
         <w:rPr>
           <w:rFonts w:cstheme="minorHAnsi"/>
+          <w:noProof/>
           <w:sz w:val="24"/>
           <w:szCs w:val="24"/>
           <w:lang w:val="en-CA"/>
@@ -2010,7 +2064,7 @@
                     <pic:cNvPicPr/>
                   </pic:nvPicPr>
                   <pic:blipFill>
-                    <a:blip r:embed="rId12">
+                    <a:blip r:embed="rId13">
                       <a:extLst>
                         <a:ext uri="{28A0092B-C50C-407E-A947-70E740481C1C}">
                           <a14:useLocalDpi xmlns:a14="http://schemas.microsoft.com/office/drawing/2010/main" val="0"/>
@@ -2044,8 +2098,20 @@
           <w:shd w:val="clear" w:color="auto" w:fill="FFFFFF"/>
           <w:lang w:val="en-CA"/>
         </w:rPr>
-        <w:t>The principal components are vectors, but they are not chosen at random</w:t>
-      </w:r>
+        <w:t xml:space="preserve">The principal components are vectors, but they are not chosen at </w:t>
+      </w:r>
+      <w:proofErr w:type="gramStart"/>
+      <w:r>
+        <w:rPr>
+          <w:rFonts w:cstheme="minorHAnsi"/>
+          <w:sz w:val="24"/>
+          <w:szCs w:val="24"/>
+          <w:shd w:val="clear" w:color="auto" w:fill="FFFFFF"/>
+          <w:lang w:val="en-CA"/>
+        </w:rPr>
+        <w:t>random</w:t>
+      </w:r>
+      <w:proofErr w:type="gramEnd"/>
     </w:p>
     <w:p>
       <w:pPr>
@@ -2253,6 +2319,7 @@
           <w:szCs w:val="28"/>
           <w:lang w:val="en-CA"/>
         </w:rPr>
+        <w:lastRenderedPageBreak/>
         <w:t>Calculating principal components</w:t>
       </w:r>
       <w:r>
@@ -2273,25 +2340,7 @@
           <w:szCs w:val="24"/>
           <w:lang w:val="en-CA"/>
         </w:rPr>
-        <w:t>(</w:t>
-      </w:r>
-      <w:r>
-        <w:rPr>
-          <w:rFonts w:cstheme="minorHAnsi"/>
-          <w:sz w:val="24"/>
-          <w:szCs w:val="24"/>
-          <w:lang w:val="en-CA"/>
-        </w:rPr>
-        <w:t>https://www.keboola.com/blog/pca-machine-learning</w:t>
-      </w:r>
-      <w:r>
-        <w:rPr>
-          <w:rFonts w:cstheme="minorHAnsi"/>
-          <w:sz w:val="24"/>
-          <w:szCs w:val="24"/>
-          <w:lang w:val="en-CA"/>
-        </w:rPr>
-        <w:t>)</w:t>
+        <w:t>(https://www.keboola.com/blog/pca-machine-learning)</w:t>
       </w:r>
     </w:p>
     <w:p>
@@ -2311,6 +2360,7 @@
       <w:r>
         <w:rPr>
           <w:rFonts w:cstheme="minorHAnsi"/>
+          <w:noProof/>
           <w:sz w:val="24"/>
           <w:szCs w:val="24"/>
           <w:lang w:val="en-CA"/>
@@ -2339,7 +2389,7 @@
                     <pic:cNvPicPr/>
                   </pic:nvPicPr>
                   <pic:blipFill>
-                    <a:blip r:embed="rId13">
+                    <a:blip r:embed="rId14">
                       <a:extLst>
                         <a:ext uri="{28A0092B-C50C-407E-A947-70E740481C1C}">
                           <a14:useLocalDpi xmlns:a14="http://schemas.microsoft.com/office/drawing/2010/main" val="0"/>
@@ -2476,6 +2526,277 @@
           <w:ilvl w:val="0"/>
           <w:numId w:val="3"/>
         </w:numPr>
+        <w:rPr>
+          <w:rFonts w:cstheme="minorHAnsi"/>
+          <w:sz w:val="24"/>
+          <w:szCs w:val="24"/>
+          <w:lang w:val="en-CA"/>
+        </w:rPr>
+      </w:pPr>
+      <w:r>
+        <w:rPr>
+          <w:rFonts w:cstheme="minorHAnsi"/>
+          <w:b/>
+          <w:bCs/>
+          <w:sz w:val="24"/>
+          <w:szCs w:val="24"/>
+          <w:lang w:val="en-CA"/>
+        </w:rPr>
+        <w:t xml:space="preserve">Build the covariance </w:t>
+      </w:r>
+      <w:proofErr w:type="gramStart"/>
+      <w:r>
+        <w:rPr>
+          <w:rFonts w:cstheme="minorHAnsi"/>
+          <w:b/>
+          <w:bCs/>
+          <w:sz w:val="24"/>
+          <w:szCs w:val="24"/>
+          <w:lang w:val="en-CA"/>
+        </w:rPr>
+        <w:t>matrix</w:t>
+      </w:r>
+      <w:proofErr w:type="gramEnd"/>
+    </w:p>
+    <w:p>
+      <w:pPr>
+        <w:pStyle w:val="ListParagraph"/>
+        <w:numPr>
+          <w:ilvl w:val="0"/>
+          <w:numId w:val="3"/>
+        </w:numPr>
+        <w:rPr>
+          <w:rFonts w:cstheme="minorHAnsi"/>
+          <w:sz w:val="24"/>
+          <w:szCs w:val="24"/>
+          <w:lang w:val="en-CA"/>
+        </w:rPr>
+      </w:pPr>
+      <w:r>
+        <w:rPr>
+          <w:rFonts w:cstheme="minorHAnsi"/>
+          <w:b/>
+          <w:bCs/>
+          <w:sz w:val="24"/>
+          <w:szCs w:val="24"/>
+          <w:lang w:val="en-CA"/>
+        </w:rPr>
+        <w:t xml:space="preserve">Calculate its </w:t>
+      </w:r>
+      <w:proofErr w:type="gramStart"/>
+      <w:r>
+        <w:rPr>
+          <w:rFonts w:cstheme="minorHAnsi"/>
+          <w:b/>
+          <w:bCs/>
+          <w:sz w:val="24"/>
+          <w:szCs w:val="24"/>
+          <w:lang w:val="en-CA"/>
+        </w:rPr>
+        <w:t>Eigendecomposition</w:t>
+      </w:r>
+      <w:proofErr w:type="gramEnd"/>
+    </w:p>
+    <w:p>
+      <w:pPr>
+        <w:pStyle w:val="ListParagraph"/>
+        <w:numPr>
+          <w:ilvl w:val="0"/>
+          <w:numId w:val="3"/>
+        </w:numPr>
+        <w:rPr>
+          <w:rFonts w:cstheme="minorHAnsi"/>
+          <w:sz w:val="24"/>
+          <w:szCs w:val="24"/>
+          <w:lang w:val="en-CA"/>
+        </w:rPr>
+      </w:pPr>
+      <w:r>
+        <w:rPr>
+          <w:rFonts w:cstheme="minorHAnsi"/>
+          <w:b/>
+          <w:bCs/>
+          <w:sz w:val="24"/>
+          <w:szCs w:val="24"/>
+          <w:lang w:val="en-CA"/>
+        </w:rPr>
+        <w:t xml:space="preserve">Sort the eigenvectors from the highest eigenvalue to its </w:t>
+      </w:r>
+      <w:proofErr w:type="gramStart"/>
+      <w:r>
+        <w:rPr>
+          <w:rFonts w:cstheme="minorHAnsi"/>
+          <w:b/>
+          <w:bCs/>
+          <w:sz w:val="24"/>
+          <w:szCs w:val="24"/>
+          <w:lang w:val="en-CA"/>
+        </w:rPr>
+        <w:t>lowest</w:t>
+      </w:r>
+      <w:proofErr w:type="gramEnd"/>
+    </w:p>
+    <w:p>
+      <w:pPr>
+        <w:pStyle w:val="ListParagraph"/>
+        <w:rPr>
+          <w:rFonts w:cstheme="minorHAnsi"/>
+          <w:sz w:val="24"/>
+          <w:szCs w:val="24"/>
+          <w:shd w:val="clear" w:color="auto" w:fill="FFFFFF"/>
+          <w:lang w:val="en-CA"/>
+        </w:rPr>
+      </w:pPr>
+      <w:r>
+        <w:rPr>
+          <w:rFonts w:cstheme="minorHAnsi"/>
+          <w:sz w:val="24"/>
+          <w:szCs w:val="24"/>
+          <w:shd w:val="clear" w:color="auto" w:fill="FFFFFF"/>
+          <w:lang w:val="en-CA"/>
+        </w:rPr>
+        <w:t xml:space="preserve">The eigenvector with the highest eigenvalue is the first principal </w:t>
+      </w:r>
+      <w:proofErr w:type="gramStart"/>
+      <w:r>
+        <w:rPr>
+          <w:rFonts w:cstheme="minorHAnsi"/>
+          <w:sz w:val="24"/>
+          <w:szCs w:val="24"/>
+          <w:shd w:val="clear" w:color="auto" w:fill="FFFFFF"/>
+          <w:lang w:val="en-CA"/>
+        </w:rPr>
+        <w:t>component</w:t>
+      </w:r>
+      <w:proofErr w:type="gramEnd"/>
+    </w:p>
+    <w:p>
+      <w:pPr>
+        <w:pStyle w:val="ListParagraph"/>
+        <w:rPr>
+          <w:rFonts w:cstheme="minorHAnsi"/>
+          <w:sz w:val="24"/>
+          <w:szCs w:val="24"/>
+          <w:lang w:val="en-CA"/>
+        </w:rPr>
+      </w:pPr>
+      <w:r>
+        <w:rPr>
+          <w:rFonts w:cstheme="minorHAnsi"/>
+          <w:sz w:val="24"/>
+          <w:szCs w:val="24"/>
+          <w:shd w:val="clear" w:color="auto" w:fill="FFFFFF"/>
+          <w:lang w:val="en-CA"/>
+        </w:rPr>
+        <w:t xml:space="preserve">Higher eigenvalues correspond to greater amounts of shared variance </w:t>
+      </w:r>
+      <w:proofErr w:type="gramStart"/>
+      <w:r>
+        <w:rPr>
+          <w:rFonts w:cstheme="minorHAnsi"/>
+          <w:sz w:val="24"/>
+          <w:szCs w:val="24"/>
+          <w:shd w:val="clear" w:color="auto" w:fill="FFFFFF"/>
+          <w:lang w:val="en-CA"/>
+        </w:rPr>
+        <w:t>explained</w:t>
+      </w:r>
+      <w:proofErr w:type="gramEnd"/>
+    </w:p>
+    <w:p>
+      <w:pPr>
+        <w:pStyle w:val="ListParagraph"/>
+        <w:numPr>
+          <w:ilvl w:val="0"/>
+          <w:numId w:val="3"/>
+        </w:numPr>
+        <w:rPr>
+          <w:rFonts w:cstheme="minorHAnsi"/>
+          <w:sz w:val="24"/>
+          <w:szCs w:val="24"/>
+          <w:lang w:val="en-CA"/>
+        </w:rPr>
+      </w:pPr>
+      <w:r>
+        <w:rPr>
+          <w:rFonts w:cstheme="minorHAnsi"/>
+          <w:sz w:val="24"/>
+          <w:szCs w:val="24"/>
+          <w:lang w:val="en-CA"/>
+        </w:rPr>
+        <w:drawing>
+          <wp:anchor distT="0" distB="0" distL="114300" distR="114300" simplePos="0" relativeHeight="251663360" behindDoc="0" locked="0" layoutInCell="1" allowOverlap="1" wp14:anchorId="183811BF" wp14:editId="722F9CC1">
+            <wp:simplePos x="0" y="0"/>
+            <wp:positionH relativeFrom="margin">
+              <wp:align>center</wp:align>
+            </wp:positionH>
+            <wp:positionV relativeFrom="paragraph">
+              <wp:posOffset>298450</wp:posOffset>
+            </wp:positionV>
+            <wp:extent cx="4048690" cy="2162477"/>
+            <wp:effectExtent l="0" t="0" r="9525" b="9525"/>
+            <wp:wrapTopAndBottom/>
+            <wp:docPr id="3" name="Picture 3" descr="Text, letter&#10;&#10;Description automatically generated"/>
+            <wp:cNvGraphicFramePr>
+              <a:graphicFrameLocks xmlns:a="http://schemas.openxmlformats.org/drawingml/2006/main" noChangeAspect="1"/>
+            </wp:cNvGraphicFramePr>
+            <a:graphic xmlns:a="http://schemas.openxmlformats.org/drawingml/2006/main">
+              <a:graphicData uri="http://schemas.openxmlformats.org/drawingml/2006/picture">
+                <pic:pic xmlns:pic="http://schemas.openxmlformats.org/drawingml/2006/picture">
+                  <pic:nvPicPr>
+                    <pic:cNvPr id="3" name="Picture 3" descr="Text, letter&#10;&#10;Description automatically generated"/>
+                    <pic:cNvPicPr/>
+                  </pic:nvPicPr>
+                  <pic:blipFill>
+                    <a:blip r:embed="rId15">
+                      <a:extLst>
+                        <a:ext uri="{28A0092B-C50C-407E-A947-70E740481C1C}">
+                          <a14:useLocalDpi xmlns:a14="http://schemas.microsoft.com/office/drawing/2010/main" val="0"/>
+                        </a:ext>
+                      </a:extLst>
+                    </a:blip>
+                    <a:stretch>
+                      <a:fillRect/>
+                    </a:stretch>
+                  </pic:blipFill>
+                  <pic:spPr>
+                    <a:xfrm>
+                      <a:off x="0" y="0"/>
+                      <a:ext cx="4048690" cy="2162477"/>
+                    </a:xfrm>
+                    <a:prstGeom prst="rect">
+                      <a:avLst/>
+                    </a:prstGeom>
+                  </pic:spPr>
+                </pic:pic>
+              </a:graphicData>
+            </a:graphic>
+          </wp:anchor>
+        </w:drawing>
+      </w:r>
+      <w:r>
+        <w:rPr>
+          <w:rFonts w:cstheme="minorHAnsi"/>
+          <w:b/>
+          <w:bCs/>
+          <w:sz w:val="24"/>
+          <w:szCs w:val="24"/>
+          <w:lang w:val="en-CA"/>
+        </w:rPr>
+        <w:t xml:space="preserve">Select the numbers of principal components </w:t>
+      </w:r>
+      <w:r>
+        <w:rPr>
+          <w:rFonts w:cstheme="minorHAnsi"/>
+          <w:sz w:val="24"/>
+          <w:szCs w:val="24"/>
+          <w:lang w:val="en-CA"/>
+        </w:rPr>
+        <w:t>(this is arbitrary)</w:t>
+      </w:r>
+    </w:p>
+    <w:p>
+      <w:pPr>
         <w:rPr>
           <w:rFonts w:cstheme="minorHAnsi"/>
           <w:sz w:val="24"/>
@@ -3196,6 +3517,7 @@
   <w:style w:type="character" w:default="1" w:styleId="DefaultParagraphFont">
     <w:name w:val="Default Paragraph Font"/>
     <w:uiPriority w:val="1"/>
+    <w:semiHidden/>
     <w:unhideWhenUsed/>
   </w:style>
   <w:style w:type="table" w:default="1" w:styleId="TableNormal">

</xml_diff>